<commit_message>
Test cases and resource file updates
Ran Style Cop to remove all warning messages.
</commit_message>
<xml_diff>
--- a/BattleField 5/NaderDocumentation.docx
+++ b/BattleField 5/NaderDocumentation.docx
@@ -405,6 +405,42 @@
       </w:pPr>
       <w:r>
         <w:t>Added DrawGameFieldSizeFiveTest.</w:t>
+      </w:r>
+    </w:p>
+    <w:p>
+      <w:pPr>
+        <w:pStyle w:val="ListParagraph"/>
+        <w:numPr>
+          <w:ilvl w:val="0"/>
+          <w:numId w:val="1"/>
+        </w:numPr>
+      </w:pPr>
+      <w:r>
+        <w:t>Added test cases for the Engine class.</w:t>
+      </w:r>
+    </w:p>
+    <w:p>
+      <w:pPr>
+        <w:pStyle w:val="ListParagraph"/>
+        <w:numPr>
+          <w:ilvl w:val="0"/>
+          <w:numId w:val="1"/>
+        </w:numPr>
+      </w:pPr>
+      <w:r>
+        <w:t>Moved all ingame string messages to the resource file.</w:t>
+      </w:r>
+    </w:p>
+    <w:p>
+      <w:pPr>
+        <w:pStyle w:val="ListParagraph"/>
+        <w:numPr>
+          <w:ilvl w:val="0"/>
+          <w:numId w:val="1"/>
+        </w:numPr>
+      </w:pPr>
+      <w:r>
+        <w:t>Runed Style Cop to remove all warnings.</w:t>
       </w:r>
       <w:bookmarkStart w:id="0" w:name="_GoBack"/>
       <w:bookmarkEnd w:id="0"/>

</xml_diff>